<commit_message>
message board & news
</commit_message>
<xml_diff>
--- a/lsy/advanced/data/personal/lsy/作业2(2013458_刘嗣旸).docx
+++ b/lsy/advanced/data/personal/lsy/作业2(2013458_刘嗣旸).docx
@@ -21,7 +21,88 @@
           <w:b/>
           <w:bCs/>
         </w:rPr>
+        <w:t>A</w:t>
+      </w:r>
+      <w:r>
+        <w:rPr>
+          <w:b/>
+          <w:bCs/>
+        </w:rPr>
+        <w:t>xure</w:t>
+      </w:r>
+      <w:r>
+        <w:rPr>
+          <w:rFonts w:hint="eastAsia"/>
+          <w:b/>
+          <w:bCs/>
+        </w:rPr>
         <w:t>设计</w:t>
+      </w:r>
+    </w:p>
+    <w:p>
+      <w:pPr>
+        <w:pStyle w:val="ac"/>
+        <w:ind w:left="360" w:firstLineChars="0" w:firstLine="0"/>
+        <w:rPr>
+          <w:rFonts w:hint="eastAsia"/>
+          <w:b/>
+          <w:bCs/>
+        </w:rPr>
+      </w:pPr>
+      <w:r>
+        <w:rPr>
+          <w:b/>
+          <w:bCs/>
+          <w:noProof/>
+        </w:rPr>
+        <w:drawing>
+          <wp:inline distT="0" distB="0" distL="0" distR="0" wp14:anchorId="75EAB71D" wp14:editId="6B0E07E9">
+            <wp:extent cx="5264150" cy="4787900"/>
+            <wp:effectExtent l="0" t="0" r="0" b="0"/>
+            <wp:docPr id="3" name="图片 3"/>
+            <wp:cNvGraphicFramePr>
+              <a:graphicFrameLocks xmlns:a="http://schemas.openxmlformats.org/drawingml/2006/main" noChangeAspect="1"/>
+            </wp:cNvGraphicFramePr>
+            <a:graphic xmlns:a="http://schemas.openxmlformats.org/drawingml/2006/main">
+              <a:graphicData uri="http://schemas.openxmlformats.org/drawingml/2006/picture">
+                <pic:pic xmlns:pic="http://schemas.openxmlformats.org/drawingml/2006/picture">
+                  <pic:nvPicPr>
+                    <pic:cNvPr id="0" name="Picture 1"/>
+                    <pic:cNvPicPr>
+                      <a:picLocks noChangeAspect="1" noChangeArrowheads="1"/>
+                    </pic:cNvPicPr>
+                  </pic:nvPicPr>
+                  <pic:blipFill>
+                    <a:blip r:embed="rId7" cstate="print">
+                      <a:extLst>
+                        <a:ext uri="{28A0092B-C50C-407E-A947-70E740481C1C}">
+                          <a14:useLocalDpi xmlns:a14="http://schemas.microsoft.com/office/drawing/2010/main" val="0"/>
+                        </a:ext>
+                      </a:extLst>
+                    </a:blip>
+                    <a:srcRect/>
+                    <a:stretch>
+                      <a:fillRect/>
+                    </a:stretch>
+                  </pic:blipFill>
+                  <pic:spPr bwMode="auto">
+                    <a:xfrm>
+                      <a:off x="0" y="0"/>
+                      <a:ext cx="5264150" cy="4787900"/>
+                    </a:xfrm>
+                    <a:prstGeom prst="rect">
+                      <a:avLst/>
+                    </a:prstGeom>
+                    <a:noFill/>
+                    <a:ln>
+                      <a:noFill/>
+                    </a:ln>
+                  </pic:spPr>
+                </pic:pic>
+              </a:graphicData>
+            </a:graphic>
+          </wp:inline>
+        </w:drawing>
       </w:r>
     </w:p>
     <w:p>
@@ -77,7 +158,9 @@
         <w:rPr>
           <w:b/>
           <w:bCs/>
+          <w:noProof/>
         </w:rPr>
+        <w:lastRenderedPageBreak/>
         <w:drawing>
           <wp:inline distT="0" distB="0" distL="0" distR="0" wp14:anchorId="18F2FFF8" wp14:editId="427CDB44">
             <wp:extent cx="5274310" cy="3204210"/>
@@ -94,7 +177,7 @@
                     <pic:cNvPicPr/>
                   </pic:nvPicPr>
                   <pic:blipFill rotWithShape="1">
-                    <a:blip r:embed="rId7"/>
+                    <a:blip r:embed="rId8"/>
                     <a:srcRect t="4359"/>
                     <a:stretch/>
                   </pic:blipFill>
@@ -127,7 +210,6 @@
         <w:pStyle w:val="ac"/>
         <w:ind w:left="360" w:firstLineChars="0" w:firstLine="0"/>
         <w:rPr>
-          <w:rFonts w:hint="eastAsia"/>
           <w:b/>
           <w:bCs/>
         </w:rPr>
@@ -151,6 +233,7 @@
         <w:rPr>
           <w:b/>
           <w:bCs/>
+          <w:noProof/>
         </w:rPr>
         <w:drawing>
           <wp:inline distT="0" distB="0" distL="0" distR="0" wp14:anchorId="67C00A17" wp14:editId="215F0476">
@@ -168,7 +251,7 @@
                     <pic:cNvPicPr/>
                   </pic:nvPicPr>
                   <pic:blipFill>
-                    <a:blip r:embed="rId8"/>
+                    <a:blip r:embed="rId9"/>
                     <a:stretch>
                       <a:fillRect/>
                     </a:stretch>
@@ -190,12 +273,12 @@
       </w:r>
     </w:p>
     <w:sectPr>
-      <w:headerReference w:type="even" r:id="rId9"/>
-      <w:headerReference w:type="default" r:id="rId10"/>
-      <w:footerReference w:type="even" r:id="rId11"/>
-      <w:footerReference w:type="default" r:id="rId12"/>
-      <w:headerReference w:type="first" r:id="rId13"/>
-      <w:footerReference w:type="first" r:id="rId14"/>
+      <w:headerReference w:type="even" r:id="rId10"/>
+      <w:headerReference w:type="default" r:id="rId11"/>
+      <w:footerReference w:type="even" r:id="rId12"/>
+      <w:footerReference w:type="default" r:id="rId13"/>
+      <w:headerReference w:type="first" r:id="rId14"/>
+      <w:footerReference w:type="first" r:id="rId15"/>
       <w:pgSz w:w="11906" w:h="16838"/>
       <w:pgMar w:top="1440" w:right="1800" w:bottom="1440" w:left="1800" w:header="851" w:footer="992" w:gutter="0"/>
       <w:cols w:space="425"/>

</xml_diff>